<commit_message>
two more tables and split figures
</commit_message>
<xml_diff>
--- a/Obs_report_google_doc_comments_20230909.docx
+++ b/Obs_report_google_doc_comments_20230909.docx
@@ -568,6 +568,15 @@
           <w:szCs w:val="26"/>
         </w:rPr>
         <w:t xml:space="preserve"> (below): </w:t>
+      </w:r>
+      <w:r>
+        <w:rPr>
+          <w:rFonts w:ascii="Arial" w:eastAsia="Times New Roman" w:hAnsi="Arial" w:cs="Arial"/>
+          <w:color w:val="4472C4" w:themeColor="accent1"/>
+          <w:sz w:val="26"/>
+          <w:szCs w:val="26"/>
+        </w:rPr>
+        <w:t>Done</w:t>
       </w:r>
     </w:p>
     <w:p>
@@ -3345,6 +3354,15 @@
         </w:rPr>
         <w:t>: sample summary </w:t>
       </w:r>
+      <w:r>
+        <w:rPr>
+          <w:rFonts w:ascii="Arial" w:eastAsia="Times New Roman" w:hAnsi="Arial" w:cs="Arial"/>
+          <w:color w:val="4472C4" w:themeColor="accent1"/>
+          <w:sz w:val="26"/>
+          <w:szCs w:val="26"/>
+        </w:rPr>
+        <w:t>Done</w:t>
+      </w:r>
     </w:p>
     <w:p>
       <w:pPr>
@@ -5419,7 +5437,18 @@
           <w:sz w:val="26"/>
           <w:szCs w:val="26"/>
         </w:rPr>
-        <w:t xml:space="preserve">Caption: I forget…is lengths/mt for all gears? I think we decided it should be. If so, change text to “the rate of length sampling (lengths per metric ton; black) for all gear </w:t>
+        <w:t>Caption: I forget…is lengths/mt for all gears? I think we decided it should be. If so, change text to “the rate of length sampling (lengths per metri</w:t>
+      </w:r>
+      <w:bookmarkStart w:id="0" w:name="_GoBack"/>
+      <w:bookmarkEnd w:id="0"/>
+      <w:r>
+        <w:rPr>
+          <w:rFonts w:ascii="Arial" w:eastAsia="Times New Roman" w:hAnsi="Arial" w:cs="Arial"/>
+          <w:color w:val="000000"/>
+          <w:sz w:val="26"/>
+          <w:szCs w:val="26"/>
+        </w:rPr>
+        <w:t xml:space="preserve">c ton; black) for all gear </w:t>
       </w:r>
       <w:proofErr w:type="gramStart"/>
       <w:r>
@@ -5615,8 +5644,6 @@
         </w:rPr>
         <w:t>Fig. 3, 4, 5, 6, 9</w:t>
       </w:r>
-      <w:bookmarkStart w:id="0" w:name="_GoBack"/>
-      <w:bookmarkEnd w:id="0"/>
     </w:p>
     <w:p>
       <w:pPr>

</xml_diff>